<commit_message>
added summary on module 1 and 2 for host computer security
</commit_message>
<xml_diff>
--- a/Fall 2025/Host Computer Security/Module 3/Summary.docx
+++ b/Fall 2025/Host Computer Security/Module 3/Summary.docx
@@ -7,38 +7,376 @@
         <w:rPr>
           <w:b/>
           <w:sz w:val="28"/>
+          <w:u w:val="single"/>
         </w:rPr>
       </w:pPr>
       <w:r>
         <w:rPr>
           <w:b/>
           <w:sz w:val="28"/>
-        </w:rPr>
-        <w:t xml:space="preserve">Module – 3 | </w:t>
+          <w:u w:val="single"/>
+        </w:rPr>
+        <w:t>Module - 3</w:t>
+      </w:r>
+      <w:r>
+        <w:rPr>
+          <w:b/>
+          <w:sz w:val="28"/>
+          <w:u w:val="single"/>
+        </w:rPr>
+        <w:t xml:space="preserve"> | </w:t>
+      </w:r>
+      <w:r>
+        <w:rPr>
+          <w:b/>
+          <w:sz w:val="28"/>
+          <w:u w:val="single"/>
+        </w:rPr>
+        <w:t>Security in Computing</w:t>
+      </w:r>
+    </w:p>
+    <w:p>
+      <w:pPr>
+        <w:rPr>
+          <w:b/>
+          <w:sz w:val="28"/>
+        </w:rPr>
+      </w:pPr>
+      <w:r>
+        <w:rPr>
+          <w:b/>
+          <w:sz w:val="28"/>
+        </w:rPr>
+        <w:t>Risks</w:t>
       </w:r>
       <w:bookmarkStart w:id="0" w:name="_GoBack"/>
       <w:bookmarkEnd w:id="0"/>
+    </w:p>
+    <w:p>
+      <w:pPr>
+        <w:pStyle w:val="ListParagraph"/>
+        <w:numPr>
+          <w:ilvl w:val="0"/>
+          <w:numId w:val="1"/>
+        </w:numPr>
+        <w:rPr>
+          <w:sz w:val="28"/>
+        </w:rPr>
+      </w:pPr>
+      <w:r>
+        <w:rPr>
+          <w:sz w:val="28"/>
+        </w:rPr>
+        <w:t>Buffer overflow</w:t>
+      </w:r>
+    </w:p>
+    <w:p>
+      <w:pPr>
+        <w:pStyle w:val="ListParagraph"/>
+        <w:numPr>
+          <w:ilvl w:val="1"/>
+          <w:numId w:val="1"/>
+        </w:numPr>
+        <w:rPr>
+          <w:sz w:val="28"/>
+        </w:rPr>
+      </w:pPr>
+      <w:r>
+        <w:rPr>
+          <w:sz w:val="28"/>
+        </w:rPr>
+        <w:t>O</w:t>
+      </w:r>
+      <w:r>
+        <w:rPr>
+          <w:sz w:val="28"/>
+        </w:rPr>
+        <w:t>ften come from innocent</w:t>
+      </w:r>
+      <w:r>
+        <w:rPr>
+          <w:sz w:val="28"/>
+        </w:rPr>
+        <w:t xml:space="preserve"> </w:t>
+      </w:r>
+      <w:r>
+        <w:rPr>
+          <w:sz w:val="28"/>
+        </w:rPr>
+        <w:t>programmer oversights or failures to document and check for excessive data</w:t>
+      </w:r>
+      <w:r>
+        <w:rPr>
+          <w:sz w:val="28"/>
+        </w:rPr>
+        <w:t>.</w:t>
+      </w:r>
+    </w:p>
+    <w:p>
+      <w:pPr>
+        <w:pStyle w:val="ListParagraph"/>
+        <w:numPr>
+          <w:ilvl w:val="1"/>
+          <w:numId w:val="1"/>
+        </w:numPr>
+        <w:rPr>
+          <w:sz w:val="28"/>
+        </w:rPr>
+      </w:pPr>
+      <w:r>
+        <w:rPr>
+          <w:sz w:val="28"/>
+        </w:rPr>
+        <w:t>F</w:t>
+      </w:r>
+      <w:r>
+        <w:rPr>
+          <w:sz w:val="28"/>
+        </w:rPr>
+        <w:t>alls strictly within</w:t>
+      </w:r>
+      <w:r>
+        <w:rPr>
+          <w:sz w:val="28"/>
+        </w:rPr>
+        <w:t xml:space="preserve"> </w:t>
+      </w:r>
+      <w:r>
+        <w:rPr>
+          <w:sz w:val="28"/>
+        </w:rPr>
+        <w:t>a data space or spills over into an adjacent code area.</w:t>
+      </w:r>
+    </w:p>
+    <w:p>
+      <w:pPr>
+        <w:pStyle w:val="ListParagraph"/>
+        <w:numPr>
+          <w:ilvl w:val="0"/>
+          <w:numId w:val="1"/>
+        </w:numPr>
+        <w:rPr>
+          <w:sz w:val="28"/>
+        </w:rPr>
+      </w:pPr>
+      <w:r>
+        <w:rPr>
+          <w:sz w:val="28"/>
+        </w:rPr>
+        <w:t>Data-driven attack</w:t>
+      </w:r>
+    </w:p>
+    <w:p>
+      <w:pPr>
+        <w:pStyle w:val="ListParagraph"/>
+        <w:numPr>
+          <w:ilvl w:val="1"/>
+          <w:numId w:val="1"/>
+        </w:numPr>
+        <w:rPr>
+          <w:sz w:val="28"/>
+        </w:rPr>
+      </w:pPr>
+      <w:r>
+        <w:rPr>
+          <w:sz w:val="28"/>
+        </w:rPr>
+        <w:t>O</w:t>
+      </w:r>
+      <w:r>
+        <w:rPr>
+          <w:sz w:val="28"/>
+        </w:rPr>
+        <w:t>verwrite stack memory, sometimes called</w:t>
+      </w:r>
+      <w:r>
+        <w:rPr>
+          <w:sz w:val="28"/>
+        </w:rPr>
+        <w:t xml:space="preserve"> </w:t>
+      </w:r>
+      <w:r>
+        <w:rPr>
+          <w:sz w:val="28"/>
+        </w:rPr>
+        <w:t>stack smashing, in a purposeful manner</w:t>
+      </w:r>
+      <w:r>
+        <w:rPr>
+          <w:sz w:val="28"/>
+        </w:rPr>
+        <w:t>.</w:t>
+      </w:r>
+    </w:p>
+    <w:p>
+      <w:pPr>
+        <w:pStyle w:val="ListParagraph"/>
+        <w:numPr>
+          <w:ilvl w:val="1"/>
+          <w:numId w:val="1"/>
+        </w:numPr>
+        <w:rPr>
+          <w:sz w:val="28"/>
+        </w:rPr>
+      </w:pPr>
+      <w:r>
+        <w:rPr>
+          <w:sz w:val="28"/>
+        </w:rPr>
+        <w:t>Ways the attacker can utilize an overflow attack:</w:t>
+      </w:r>
+    </w:p>
+    <w:p>
+      <w:pPr>
+        <w:pStyle w:val="ListParagraph"/>
+        <w:numPr>
+          <w:ilvl w:val="2"/>
+          <w:numId w:val="1"/>
+        </w:numPr>
+        <w:rPr>
+          <w:sz w:val="28"/>
+        </w:rPr>
+      </w:pPr>
+      <w:r>
+        <w:rPr>
+          <w:sz w:val="28"/>
+        </w:rPr>
+        <w:t>Overwrite the program counter stored in the stack so that when</w:t>
+      </w:r>
+      <w:r>
+        <w:rPr>
+          <w:sz w:val="28"/>
+        </w:rPr>
+        <w:t xml:space="preserve"> </w:t>
+      </w:r>
+      <w:r>
+        <w:rPr>
+          <w:sz w:val="28"/>
+        </w:rPr>
+        <w:t xml:space="preserve">this routine exits, </w:t>
+      </w:r>
       <w:r>
         <w:rPr>
           <w:b/>
           <w:sz w:val="28"/>
         </w:rPr>
-        <w:t>Security in Computing</w:t>
-      </w:r>
-    </w:p>
-    <w:p>
-      <w:pPr>
+        <w:t>control transfers to the address pointed at</w:t>
+      </w:r>
+      <w:r>
+        <w:rPr>
+          <w:sz w:val="28"/>
+        </w:rPr>
+        <w:t xml:space="preserve"> </w:t>
+      </w:r>
+      <w:r>
+        <w:rPr>
+          <w:sz w:val="28"/>
+        </w:rPr>
+        <w:t>by the modified program counter address</w:t>
+      </w:r>
+      <w:r>
+        <w:rPr>
+          <w:sz w:val="28"/>
+        </w:rPr>
+        <w:t>.</w:t>
+      </w:r>
+    </w:p>
+    <w:p>
+      <w:pPr>
+        <w:pStyle w:val="ListParagraph"/>
+        <w:numPr>
+          <w:ilvl w:val="2"/>
+          <w:numId w:val="1"/>
+        </w:numPr>
+        <w:rPr>
+          <w:sz w:val="28"/>
+        </w:rPr>
+      </w:pPr>
+      <w:r>
+        <w:rPr>
+          <w:sz w:val="28"/>
+        </w:rPr>
+        <w:t xml:space="preserve">Overwrite part of the code in low memory, </w:t>
+      </w:r>
+      <w:r>
         <w:rPr>
           <w:b/>
           <w:sz w:val="28"/>
         </w:rPr>
-      </w:pPr>
+        <w:t>substituting the attacker’s instructions</w:t>
+      </w:r>
+      <w:r>
+        <w:rPr>
+          <w:sz w:val="28"/>
+        </w:rPr>
+        <w:t xml:space="preserve"> for previous program statements</w:t>
+      </w:r>
+      <w:r>
+        <w:rPr>
+          <w:sz w:val="28"/>
+        </w:rPr>
+        <w:t>.</w:t>
+      </w:r>
+    </w:p>
+    <w:p>
+      <w:pPr>
+        <w:pStyle w:val="ListParagraph"/>
+        <w:numPr>
+          <w:ilvl w:val="2"/>
+          <w:numId w:val="1"/>
+        </w:numPr>
+        <w:rPr>
+          <w:sz w:val="28"/>
+        </w:rPr>
+      </w:pPr>
+      <w:r>
+        <w:rPr>
+          <w:sz w:val="28"/>
+        </w:rPr>
+        <w:t>Overwrite the program counter and data in the stack so that the</w:t>
+      </w:r>
+      <w:r>
+        <w:rPr>
+          <w:sz w:val="28"/>
+        </w:rPr>
+        <w:t xml:space="preserve"> </w:t>
+      </w:r>
+      <w:r>
+        <w:rPr>
+          <w:sz w:val="28"/>
+        </w:rPr>
+        <w:t xml:space="preserve">program counter now </w:t>
+      </w:r>
       <w:r>
         <w:rPr>
           <w:b/>
           <w:sz w:val="28"/>
         </w:rPr>
-        <w:t>Risks</w:t>
+        <w:t>points into the stack</w:t>
+      </w:r>
+      <w:r>
+        <w:rPr>
+          <w:sz w:val="28"/>
+        </w:rPr>
+        <w:t>, causing the data</w:t>
+      </w:r>
+      <w:r>
+        <w:rPr>
+          <w:sz w:val="28"/>
+        </w:rPr>
+        <w:t xml:space="preserve"> </w:t>
+      </w:r>
+      <w:r>
+        <w:rPr>
+          <w:sz w:val="28"/>
+        </w:rPr>
+        <w:t>overwritten into the stack to be executed</w:t>
+      </w:r>
+      <w:r>
+        <w:rPr>
+          <w:sz w:val="28"/>
+        </w:rPr>
+        <w:t>.</w:t>
       </w:r>
     </w:p>
     <w:p>
@@ -56,7 +394,13 @@
         <w:rPr>
           <w:sz w:val="28"/>
         </w:rPr>
-        <w:t>Buffer overflow</w:t>
+        <w:t>Countermeasures</w:t>
+      </w:r>
+      <w:r>
+        <w:rPr>
+          <w:sz w:val="28"/>
+        </w:rPr>
+        <w:t xml:space="preserve"> for above</w:t>
       </w:r>
     </w:p>
     <w:p>
@@ -74,13 +418,79 @@
         <w:rPr>
           <w:sz w:val="28"/>
         </w:rPr>
-        <w:t>O</w:t>
-      </w:r>
-      <w:r>
-        <w:rPr>
-          <w:sz w:val="28"/>
-        </w:rPr>
-        <w:t>ften come from innocent</w:t>
+        <w:t>Independent testing and code review.</w:t>
+      </w:r>
+    </w:p>
+    <w:p>
+      <w:pPr>
+        <w:pStyle w:val="ListParagraph"/>
+        <w:numPr>
+          <w:ilvl w:val="1"/>
+          <w:numId w:val="1"/>
+        </w:numPr>
+        <w:rPr>
+          <w:sz w:val="28"/>
+        </w:rPr>
+      </w:pPr>
+      <w:r>
+        <w:rPr>
+          <w:sz w:val="28"/>
+        </w:rPr>
+        <w:t>Code analyzers.</w:t>
+      </w:r>
+    </w:p>
+    <w:p>
+      <w:pPr>
+        <w:pStyle w:val="ListParagraph"/>
+        <w:numPr>
+          <w:ilvl w:val="1"/>
+          <w:numId w:val="1"/>
+        </w:numPr>
+        <w:rPr>
+          <w:sz w:val="28"/>
+        </w:rPr>
+      </w:pPr>
+      <w:r>
+        <w:rPr>
+          <w:sz w:val="28"/>
+        </w:rPr>
+        <w:t>Separation.</w:t>
+      </w:r>
+    </w:p>
+    <w:p>
+      <w:pPr>
+        <w:pStyle w:val="ListParagraph"/>
+        <w:numPr>
+          <w:ilvl w:val="1"/>
+          <w:numId w:val="1"/>
+        </w:numPr>
+        <w:rPr>
+          <w:sz w:val="28"/>
+        </w:rPr>
+      </w:pPr>
+      <w:r>
+        <w:rPr>
+          <w:sz w:val="28"/>
+        </w:rPr>
+        <w:t>Time-Of-Check To Time-Of-Use</w:t>
+      </w:r>
+    </w:p>
+    <w:p>
+      <w:pPr>
+        <w:pStyle w:val="ListParagraph"/>
+        <w:numPr>
+          <w:ilvl w:val="2"/>
+          <w:numId w:val="1"/>
+        </w:numPr>
+        <w:rPr>
+          <w:sz w:val="28"/>
+        </w:rPr>
+      </w:pPr>
+      <w:r>
+        <w:rPr>
+          <w:sz w:val="28"/>
+        </w:rPr>
+        <w:t>Between access check and use, data must be</w:t>
       </w:r>
       <w:r>
         <w:rPr>
@@ -92,7 +502,67 @@
         <w:rPr>
           <w:sz w:val="28"/>
         </w:rPr>
-        <w:t>programmer oversights or failures to document and</w:t>
+        <w:t>protected against change to avoid hijacking of the data for other purposes.</w:t>
+      </w:r>
+    </w:p>
+    <w:p>
+      <w:pPr>
+        <w:pStyle w:val="ListParagraph"/>
+        <w:numPr>
+          <w:ilvl w:val="0"/>
+          <w:numId w:val="1"/>
+        </w:numPr>
+        <w:rPr>
+          <w:sz w:val="28"/>
+        </w:rPr>
+      </w:pPr>
+      <w:r>
+        <w:rPr>
+          <w:sz w:val="28"/>
+        </w:rPr>
+        <w:t>Malicious code – Malware</w:t>
+      </w:r>
+    </w:p>
+    <w:p>
+      <w:pPr>
+        <w:pStyle w:val="ListParagraph"/>
+        <w:numPr>
+          <w:ilvl w:val="1"/>
+          <w:numId w:val="1"/>
+        </w:numPr>
+        <w:rPr>
+          <w:sz w:val="28"/>
+        </w:rPr>
+      </w:pPr>
+      <w:r>
+        <w:rPr>
+          <w:sz w:val="28"/>
+        </w:rPr>
+        <w:t>Virus</w:t>
+      </w:r>
+    </w:p>
+    <w:p>
+      <w:pPr>
+        <w:pStyle w:val="ListParagraph"/>
+        <w:numPr>
+          <w:ilvl w:val="2"/>
+          <w:numId w:val="1"/>
+        </w:numPr>
+        <w:rPr>
+          <w:sz w:val="28"/>
+        </w:rPr>
+      </w:pPr>
+      <w:r>
+        <w:rPr>
+          <w:sz w:val="28"/>
+        </w:rPr>
+        <w:t>R</w:t>
+      </w:r>
+      <w:r>
+        <w:rPr>
+          <w:sz w:val="28"/>
+        </w:rPr>
+        <w:t>eplicate itself and pass on</w:t>
       </w:r>
       <w:r>
         <w:rPr>
@@ -104,527 +574,6 @@
         <w:rPr>
           <w:sz w:val="28"/>
         </w:rPr>
-        <w:t>check for excessive data</w:t>
-      </w:r>
-      <w:r>
-        <w:rPr>
-          <w:sz w:val="28"/>
-        </w:rPr>
-        <w:t>.</w:t>
-      </w:r>
-    </w:p>
-    <w:p>
-      <w:pPr>
-        <w:pStyle w:val="ListParagraph"/>
-        <w:numPr>
-          <w:ilvl w:val="1"/>
-          <w:numId w:val="1"/>
-        </w:numPr>
-        <w:rPr>
-          <w:sz w:val="28"/>
-        </w:rPr>
-      </w:pPr>
-      <w:r>
-        <w:rPr>
-          <w:sz w:val="28"/>
-        </w:rPr>
-        <w:t>F</w:t>
-      </w:r>
-      <w:r>
-        <w:rPr>
-          <w:sz w:val="28"/>
-        </w:rPr>
-        <w:t>alls strictly within</w:t>
-      </w:r>
-      <w:r>
-        <w:rPr>
-          <w:sz w:val="28"/>
-        </w:rPr>
-        <w:t xml:space="preserve"> </w:t>
-      </w:r>
-      <w:r>
-        <w:rPr>
-          <w:sz w:val="28"/>
-        </w:rPr>
-        <w:t>a data space or spills over into an</w:t>
-      </w:r>
-      <w:r>
-        <w:rPr>
-          <w:sz w:val="28"/>
-        </w:rPr>
-        <w:t xml:space="preserve"> </w:t>
-      </w:r>
-      <w:r>
-        <w:rPr>
-          <w:sz w:val="28"/>
-        </w:rPr>
-        <w:t>adjacent code area</w:t>
-      </w:r>
-      <w:r>
-        <w:rPr>
-          <w:sz w:val="28"/>
-        </w:rPr>
-        <w:t>.</w:t>
-      </w:r>
-    </w:p>
-    <w:p>
-      <w:pPr>
-        <w:pStyle w:val="ListParagraph"/>
-        <w:numPr>
-          <w:ilvl w:val="0"/>
-          <w:numId w:val="1"/>
-        </w:numPr>
-        <w:rPr>
-          <w:sz w:val="28"/>
-        </w:rPr>
-      </w:pPr>
-      <w:r>
-        <w:rPr>
-          <w:sz w:val="28"/>
-        </w:rPr>
-        <w:t>Data-driven attack</w:t>
-      </w:r>
-    </w:p>
-    <w:p>
-      <w:pPr>
-        <w:pStyle w:val="ListParagraph"/>
-        <w:numPr>
-          <w:ilvl w:val="1"/>
-          <w:numId w:val="1"/>
-        </w:numPr>
-        <w:rPr>
-          <w:sz w:val="28"/>
-        </w:rPr>
-      </w:pPr>
-      <w:r>
-        <w:rPr>
-          <w:sz w:val="28"/>
-        </w:rPr>
-        <w:t>O</w:t>
-      </w:r>
-      <w:r>
-        <w:rPr>
-          <w:sz w:val="28"/>
-        </w:rPr>
-        <w:t>verwrite stack memory, sometimes called</w:t>
-      </w:r>
-      <w:r>
-        <w:rPr>
-          <w:sz w:val="28"/>
-        </w:rPr>
-        <w:t xml:space="preserve"> </w:t>
-      </w:r>
-      <w:r>
-        <w:rPr>
-          <w:sz w:val="28"/>
-        </w:rPr>
-        <w:t>stack smashing, in a purposeful manner</w:t>
-      </w:r>
-      <w:r>
-        <w:rPr>
-          <w:sz w:val="28"/>
-        </w:rPr>
-        <w:t>.</w:t>
-      </w:r>
-    </w:p>
-    <w:p>
-      <w:pPr>
-        <w:pStyle w:val="ListParagraph"/>
-        <w:numPr>
-          <w:ilvl w:val="1"/>
-          <w:numId w:val="1"/>
-        </w:numPr>
-        <w:rPr>
-          <w:sz w:val="28"/>
-        </w:rPr>
-      </w:pPr>
-      <w:r>
-        <w:rPr>
-          <w:sz w:val="28"/>
-        </w:rPr>
-        <w:t>Ways the attacker can utilize an overflow attack:</w:t>
-      </w:r>
-    </w:p>
-    <w:p>
-      <w:pPr>
-        <w:pStyle w:val="ListParagraph"/>
-        <w:numPr>
-          <w:ilvl w:val="2"/>
-          <w:numId w:val="1"/>
-        </w:numPr>
-        <w:rPr>
-          <w:sz w:val="28"/>
-        </w:rPr>
-      </w:pPr>
-      <w:r>
-        <w:rPr>
-          <w:sz w:val="28"/>
-        </w:rPr>
-        <w:t>Overwrite the program counter stored in the stack so that when</w:t>
-      </w:r>
-      <w:r>
-        <w:rPr>
-          <w:sz w:val="28"/>
-        </w:rPr>
-        <w:t xml:space="preserve"> </w:t>
-      </w:r>
-      <w:r>
-        <w:rPr>
-          <w:sz w:val="28"/>
-        </w:rPr>
-        <w:t xml:space="preserve">this routine exits, </w:t>
-      </w:r>
-      <w:r>
-        <w:rPr>
-          <w:b/>
-          <w:sz w:val="28"/>
-        </w:rPr>
-        <w:t>control transfers to the address pointed at</w:t>
-      </w:r>
-      <w:r>
-        <w:rPr>
-          <w:sz w:val="28"/>
-        </w:rPr>
-        <w:t xml:space="preserve"> </w:t>
-      </w:r>
-      <w:r>
-        <w:rPr>
-          <w:sz w:val="28"/>
-        </w:rPr>
-        <w:t>by the modified program counter address</w:t>
-      </w:r>
-      <w:r>
-        <w:rPr>
-          <w:sz w:val="28"/>
-        </w:rPr>
-        <w:t>.</w:t>
-      </w:r>
-    </w:p>
-    <w:p>
-      <w:pPr>
-        <w:pStyle w:val="ListParagraph"/>
-        <w:numPr>
-          <w:ilvl w:val="2"/>
-          <w:numId w:val="1"/>
-        </w:numPr>
-        <w:rPr>
-          <w:sz w:val="28"/>
-        </w:rPr>
-      </w:pPr>
-      <w:r>
-        <w:rPr>
-          <w:sz w:val="28"/>
-        </w:rPr>
-        <w:t xml:space="preserve">Overwrite part of the code in low memory, </w:t>
-      </w:r>
-      <w:r>
-        <w:rPr>
-          <w:b/>
-          <w:sz w:val="28"/>
-        </w:rPr>
-        <w:t>substituting the</w:t>
-      </w:r>
-      <w:r>
-        <w:rPr>
-          <w:b/>
-          <w:sz w:val="28"/>
-        </w:rPr>
-        <w:t xml:space="preserve"> </w:t>
-      </w:r>
-      <w:r>
-        <w:rPr>
-          <w:b/>
-          <w:sz w:val="28"/>
-        </w:rPr>
-        <w:t>attacker’s instructions</w:t>
-      </w:r>
-      <w:r>
-        <w:rPr>
-          <w:sz w:val="28"/>
-        </w:rPr>
-        <w:t xml:space="preserve"> for previous program statements</w:t>
-      </w:r>
-      <w:r>
-        <w:rPr>
-          <w:sz w:val="28"/>
-        </w:rPr>
-        <w:t>.</w:t>
-      </w:r>
-    </w:p>
-    <w:p>
-      <w:pPr>
-        <w:pStyle w:val="ListParagraph"/>
-        <w:numPr>
-          <w:ilvl w:val="2"/>
-          <w:numId w:val="1"/>
-        </w:numPr>
-        <w:rPr>
-          <w:sz w:val="28"/>
-        </w:rPr>
-      </w:pPr>
-      <w:r>
-        <w:rPr>
-          <w:sz w:val="28"/>
-        </w:rPr>
-        <w:t>Overwrite the program counter and data in the stack so that the</w:t>
-      </w:r>
-      <w:r>
-        <w:rPr>
-          <w:sz w:val="28"/>
-        </w:rPr>
-        <w:t xml:space="preserve"> </w:t>
-      </w:r>
-      <w:r>
-        <w:rPr>
-          <w:sz w:val="28"/>
-        </w:rPr>
-        <w:t xml:space="preserve">program counter now </w:t>
-      </w:r>
-      <w:r>
-        <w:rPr>
-          <w:b/>
-          <w:sz w:val="28"/>
-        </w:rPr>
-        <w:t>points into the stack</w:t>
-      </w:r>
-      <w:r>
-        <w:rPr>
-          <w:sz w:val="28"/>
-        </w:rPr>
-        <w:t>, causing the data</w:t>
-      </w:r>
-      <w:r>
-        <w:rPr>
-          <w:sz w:val="28"/>
-        </w:rPr>
-        <w:t xml:space="preserve"> </w:t>
-      </w:r>
-      <w:r>
-        <w:rPr>
-          <w:sz w:val="28"/>
-        </w:rPr>
-        <w:t>overwritten into the stack to be executed</w:t>
-      </w:r>
-      <w:r>
-        <w:rPr>
-          <w:sz w:val="28"/>
-        </w:rPr>
-        <w:t>.</w:t>
-      </w:r>
-    </w:p>
-    <w:p>
-      <w:pPr>
-        <w:pStyle w:val="ListParagraph"/>
-        <w:numPr>
-          <w:ilvl w:val="0"/>
-          <w:numId w:val="1"/>
-        </w:numPr>
-        <w:rPr>
-          <w:sz w:val="28"/>
-        </w:rPr>
-      </w:pPr>
-      <w:r>
-        <w:rPr>
-          <w:sz w:val="28"/>
-        </w:rPr>
-        <w:t>Countermeasures</w:t>
-      </w:r>
-      <w:r>
-        <w:rPr>
-          <w:sz w:val="28"/>
-        </w:rPr>
-        <w:t xml:space="preserve"> for above</w:t>
-      </w:r>
-    </w:p>
-    <w:p>
-      <w:pPr>
-        <w:pStyle w:val="ListParagraph"/>
-        <w:numPr>
-          <w:ilvl w:val="1"/>
-          <w:numId w:val="1"/>
-        </w:numPr>
-        <w:rPr>
-          <w:sz w:val="28"/>
-        </w:rPr>
-      </w:pPr>
-      <w:r>
-        <w:rPr>
-          <w:sz w:val="28"/>
-        </w:rPr>
-        <w:t>Independent testing and code review.</w:t>
-      </w:r>
-    </w:p>
-    <w:p>
-      <w:pPr>
-        <w:pStyle w:val="ListParagraph"/>
-        <w:numPr>
-          <w:ilvl w:val="1"/>
-          <w:numId w:val="1"/>
-        </w:numPr>
-        <w:rPr>
-          <w:sz w:val="28"/>
-        </w:rPr>
-      </w:pPr>
-      <w:r>
-        <w:rPr>
-          <w:sz w:val="28"/>
-        </w:rPr>
-        <w:t>Code analyzers.</w:t>
-      </w:r>
-    </w:p>
-    <w:p>
-      <w:pPr>
-        <w:pStyle w:val="ListParagraph"/>
-        <w:numPr>
-          <w:ilvl w:val="1"/>
-          <w:numId w:val="1"/>
-        </w:numPr>
-        <w:rPr>
-          <w:sz w:val="28"/>
-        </w:rPr>
-      </w:pPr>
-      <w:r>
-        <w:rPr>
-          <w:sz w:val="28"/>
-        </w:rPr>
-        <w:t>Separation.</w:t>
-      </w:r>
-    </w:p>
-    <w:p>
-      <w:pPr>
-        <w:pStyle w:val="ListParagraph"/>
-        <w:numPr>
-          <w:ilvl w:val="1"/>
-          <w:numId w:val="1"/>
-        </w:numPr>
-        <w:rPr>
-          <w:sz w:val="28"/>
-        </w:rPr>
-      </w:pPr>
-      <w:r>
-        <w:rPr>
-          <w:sz w:val="28"/>
-        </w:rPr>
-        <w:t>Time-Of-Check To Time-Of-Use</w:t>
-      </w:r>
-    </w:p>
-    <w:p>
-      <w:pPr>
-        <w:pStyle w:val="ListParagraph"/>
-        <w:numPr>
-          <w:ilvl w:val="2"/>
-          <w:numId w:val="1"/>
-        </w:numPr>
-        <w:rPr>
-          <w:sz w:val="28"/>
-        </w:rPr>
-      </w:pPr>
-      <w:r>
-        <w:rPr>
-          <w:sz w:val="28"/>
-        </w:rPr>
-        <w:t>Between access check and use, data must be</w:t>
-      </w:r>
-      <w:r>
-        <w:rPr>
-          <w:sz w:val="28"/>
-        </w:rPr>
-        <w:t xml:space="preserve"> </w:t>
-      </w:r>
-      <w:r>
-        <w:rPr>
-          <w:sz w:val="28"/>
-        </w:rPr>
-        <w:t>protected against change to avoid hijacking of</w:t>
-      </w:r>
-      <w:r>
-        <w:rPr>
-          <w:sz w:val="28"/>
-        </w:rPr>
-        <w:t xml:space="preserve"> </w:t>
-      </w:r>
-      <w:r>
-        <w:rPr>
-          <w:sz w:val="28"/>
-        </w:rPr>
-        <w:t>the data for other purposes</w:t>
-      </w:r>
-      <w:r>
-        <w:rPr>
-          <w:sz w:val="28"/>
-        </w:rPr>
-        <w:t>.</w:t>
-      </w:r>
-    </w:p>
-    <w:p>
-      <w:pPr>
-        <w:pStyle w:val="ListParagraph"/>
-        <w:numPr>
-          <w:ilvl w:val="0"/>
-          <w:numId w:val="1"/>
-        </w:numPr>
-        <w:rPr>
-          <w:sz w:val="28"/>
-        </w:rPr>
-      </w:pPr>
-      <w:r>
-        <w:rPr>
-          <w:sz w:val="28"/>
-        </w:rPr>
-        <w:t>Malicious code – Malware</w:t>
-      </w:r>
-    </w:p>
-    <w:p>
-      <w:pPr>
-        <w:pStyle w:val="ListParagraph"/>
-        <w:numPr>
-          <w:ilvl w:val="1"/>
-          <w:numId w:val="1"/>
-        </w:numPr>
-        <w:rPr>
-          <w:sz w:val="28"/>
-        </w:rPr>
-      </w:pPr>
-      <w:r>
-        <w:rPr>
-          <w:sz w:val="28"/>
-        </w:rPr>
-        <w:t>Virus</w:t>
-      </w:r>
-    </w:p>
-    <w:p>
-      <w:pPr>
-        <w:pStyle w:val="ListParagraph"/>
-        <w:numPr>
-          <w:ilvl w:val="2"/>
-          <w:numId w:val="1"/>
-        </w:numPr>
-        <w:rPr>
-          <w:sz w:val="28"/>
-        </w:rPr>
-      </w:pPr>
-      <w:r>
-        <w:rPr>
-          <w:sz w:val="28"/>
-        </w:rPr>
-        <w:t>R</w:t>
-      </w:r>
-      <w:r>
-        <w:rPr>
-          <w:sz w:val="28"/>
-        </w:rPr>
-        <w:t>eplicate itself and pass on</w:t>
-      </w:r>
-      <w:r>
-        <w:rPr>
-          <w:sz w:val="28"/>
-        </w:rPr>
-        <w:t xml:space="preserve"> </w:t>
-      </w:r>
-      <w:r>
-        <w:rPr>
-          <w:sz w:val="28"/>
-        </w:rPr>
         <w:t>malicious code to other non</w:t>
       </w:r>
       <w:r>
@@ -637,19 +586,7 @@
         <w:rPr>
           <w:sz w:val="28"/>
         </w:rPr>
-        <w:t>malicious programs</w:t>
-      </w:r>
-      <w:r>
-        <w:rPr>
-          <w:sz w:val="28"/>
-        </w:rPr>
-        <w:t xml:space="preserve"> </w:t>
-      </w:r>
-      <w:r>
-        <w:rPr>
-          <w:sz w:val="28"/>
-        </w:rPr>
-        <w:t>by modifying them</w:t>
+        <w:t>malicious programs by modifying them</w:t>
       </w:r>
       <w:r>
         <w:rPr>
@@ -740,13 +677,7 @@
         <w:rPr>
           <w:sz w:val="28"/>
         </w:rPr>
-        <w:t>has a second, nonobvious, malicious effect</w:t>
-      </w:r>
-      <w:r>
-        <w:rPr>
-          <w:sz w:val="28"/>
-        </w:rPr>
-        <w:t>.</w:t>
+        <w:t>has a second, nonobvious, malicious effect.</w:t>
       </w:r>
     </w:p>
     <w:p>

</xml_diff>